<commit_message>
updated the project name
</commit_message>
<xml_diff>
--- a/partanen2017a-final.docx
+++ b/partanen2017a-final.docx
@@ -69,7 +69,21 @@
         <w:rPr>
           <w:i/>
         </w:rPr>
-        <w:t>Infrastructure for Indigenous Northern Eurasian Languages</w:t>
+        <w:t>Grammatical Descriptions, Corpo</w:t>
+      </w:r>
+      <w:r>
+        <w:rPr>
+          <w:i/>
+        </w:rPr>
+        <w:t>ra, and Language Technology for</w:t>
+      </w:r>
+      <w:bookmarkStart w:id="1" w:name="_GoBack"/>
+      <w:bookmarkEnd w:id="1"/>
+      <w:r>
+        <w:rPr>
+          <w:i/>
+        </w:rPr>
+        <w:t xml:space="preserve"> Indigenous Northern Eurasian Languages</w:t>
       </w:r>
       <w:r>
         <w:t>). The long-term project is funded within the framework of the Academies’ Programme, which i</w:t>
@@ -132,14 +146,14 @@
         <w:t>ly to original text data. Optical Character Recognition (henceforth OCR) tools are irreplaceable in efforts to digitalize these resources.     There are already broader and more systematic comparisons of different OCR tools available; see, for example, Taf</w:t>
       </w:r>
       <w:r>
-        <w:t>ti et. al. [2], but I aim to contribute to the discussion by pointing out certain particular needs of language documentation, which may be relevant for the wider linguistic community as well. Within the INEL project [3] we have done an evaluation of curren</w:t>
-      </w:r>
-      <w:r>
-        <w:t xml:space="preserve">tly available tools, </w:t>
+        <w:t xml:space="preserve">ti et. al. [2], but I aim to contribute to the discussion by pointing out certain particular needs of language documentation, which may be relevant for the wider linguistic community as well. </w:t>
       </w:r>
       <w:r>
         <w:lastRenderedPageBreak/>
-        <w:t>and despite our satisfactory results, one must also acknowledge the existence of several alarming bottlenecks, unsuitable technical combinations and dead ends within the existing workflows.</w:t>
+        <w:t>Within the INEL project [3] we have done an evaluation of curren</w:t>
+      </w:r>
+      <w:r>
+        <w:t>tly available tools, and despite our satisfactory results, one must also acknowledge the existence of several alarming bottlenecks, unsuitable technical combinations and dead ends within the existing workflows.</w:t>
       </w:r>
     </w:p>
     <w:p>
@@ -280,14 +294,14 @@
         <w:pStyle w:val="FirstParagraph"/>
       </w:pPr>
       <w:r>
-        <w:t>Most of the time, the first step after digitalization is to find some solutions for performing OCR on the text. There are specific tasks for which a graphical user interface is p</w:t>
-      </w:r>
-      <w:r>
-        <w:t xml:space="preserve">articularly suitable. One of these is the post-processing of OCR results. </w:t>
+        <w:t xml:space="preserve">Most of the time, the first step after digitalization is to find some solutions for performing OCR on the text. There are specific tasks for which a graphical user </w:t>
       </w:r>
       <w:r>
         <w:lastRenderedPageBreak/>
-        <w:t>Another is manual correction of the detected text regions. Both of these tasks require a visual comparison between the recognized text and the original image. There are plenty of dif</w:t>
+        <w:t>interface is p</w:t>
+      </w:r>
+      <w:r>
+        <w:t>articularly suitable. One of these is the post-processing of OCR results. Another is manual correction of the detected text regions. Both of these tasks require a visual comparison between the recognized text and the original image. There are plenty of dif</w:t>
       </w:r>
       <w:r>
         <w:t>ferent tools that offer the possibility of manually correcting OCR'd text, and virtually all of these have very similar user interfaces. The page image is on the left, the text field on the right, and moving the cursor around the text field has some kind o</w:t>
@@ -562,11 +576,11 @@
         </w:r>
       </w:hyperlink>
       <w:r>
-        <w:t xml:space="preserve">). It can be expected that new solutions for distributing this kind of data will emerge, since </w:t>
+        <w:t xml:space="preserve">). It can </w:t>
       </w:r>
       <w:r>
         <w:lastRenderedPageBreak/>
-        <w:t>users will certainly have the need to download the data locally and to update it with the newest resources once they are a</w:t>
+        <w:t>be expected that new solutions for distributing this kind of data will emerge, since users will certainly have the need to download the data locally and to update it with the newest resources once they are a</w:t>
       </w:r>
       <w:r>
         <w:t>dded.</w:t>
@@ -1595,12 +1609,7 @@
       </w:r>
       <w:proofErr w:type="spellEnd"/>
       <w:r>
-        <w:t xml:space="preserve"> for much appreciated</w:t>
-      </w:r>
-      <w:bookmarkStart w:id="1" w:name="_GoBack"/>
-      <w:bookmarkEnd w:id="1"/>
-      <w:r>
-        <w:t xml:space="preserve"> feedback when writing this article</w:t>
+        <w:t xml:space="preserve"> for much appreciated feedback when writing this article</w:t>
       </w:r>
     </w:p>
   </w:footnote>

</xml_diff>